<commit_message>
circle marker hand pointer
</commit_message>
<xml_diff>
--- a/debug_timeseries.docx
+++ b/debug_timeseries.docx
@@ -12,12 +12,12 @@
     </w:p>
     <w:p>
       <w:r>
-        <w:t>Grid Point: Lat 1.0905, Lon 36.4858</w:t>
+        <w:t>Grid Point: Lat 2.5989, Lon 40.1917</w:t>
       </w:r>
     </w:p>
     <w:p>
       <w:r>
-        <w:t>Dropped constant columns: lon(36.48581632416828), lat(1.090492598507372)</w:t>
+        <w:t>Dropped constant columns: lon(40.19166022991316), lat(2.5989427479035143)</w:t>
       </w:r>
     </w:p>
     <w:p/>
@@ -83,7 +83,7 @@
               <w:rPr>
                 <w:rFonts w:ascii="Calibri" w:hAnsi="Calibri"/>
               </w:rPr>
-              <w:t>-269.66544</w:t>
+              <w:t>2.1087952</w:t>
             </w:r>
           </w:p>
         </w:tc>
@@ -111,7 +111,7 @@
               <w:rPr>
                 <w:rFonts w:ascii="Calibri" w:hAnsi="Calibri"/>
               </w:rPr>
-              <w:t>-270.3573</w:t>
+              <w:t>3.3631897</w:t>
             </w:r>
           </w:p>
         </w:tc>
@@ -139,7 +139,7 @@
               <w:rPr>
                 <w:rFonts w:ascii="Calibri" w:hAnsi="Calibri"/>
               </w:rPr>
-              <w:t>-270.52338</w:t>
+              <w:t>3.4154053</w:t>
             </w:r>
           </w:p>
         </w:tc>
@@ -167,7 +167,7 @@
               <w:rPr>
                 <w:rFonts w:ascii="Calibri" w:hAnsi="Calibri"/>
               </w:rPr>
-              <w:t>-272.6171</w:t>
+              <w:t>3.3013916</w:t>
             </w:r>
           </w:p>
         </w:tc>
@@ -195,7 +195,7 @@
               <w:rPr>
                 <w:rFonts w:ascii="Calibri" w:hAnsi="Calibri"/>
               </w:rPr>
-              <w:t>-271.13763</w:t>
+              <w:t>3.3478699</w:t>
             </w:r>
           </w:p>
         </w:tc>
@@ -223,7 +223,7 @@
               <w:rPr>
                 <w:rFonts w:ascii="Calibri" w:hAnsi="Calibri"/>
               </w:rPr>
-              <w:t>-271.79184</w:t>
+              <w:t>3.3709412</w:t>
             </w:r>
           </w:p>
         </w:tc>
@@ -251,7 +251,7 @@
               <w:rPr>
                 <w:rFonts w:ascii="Calibri" w:hAnsi="Calibri"/>
               </w:rPr>
-              <w:t>-272.23157</w:t>
+              <w:t>3.0004578</w:t>
             </w:r>
           </w:p>
         </w:tc>
@@ -279,7 +279,7 @@
               <w:rPr>
                 <w:rFonts w:ascii="Calibri" w:hAnsi="Calibri"/>
               </w:rPr>
-              <w:t>-273.16678</w:t>
+              <w:t>2.589203</w:t>
             </w:r>
           </w:p>
         </w:tc>
@@ -307,7 +307,7 @@
               <w:rPr>
                 <w:rFonts w:ascii="Calibri" w:hAnsi="Calibri"/>
               </w:rPr>
-              <w:t>-275.66473</w:t>
+              <w:t>1.6613464</w:t>
             </w:r>
           </w:p>
         </w:tc>
@@ -335,7 +335,7 @@
               <w:rPr>
                 <w:rFonts w:ascii="Calibri" w:hAnsi="Calibri"/>
               </w:rPr>
-              <w:t>-273.7265</w:t>
+              <w:t>0.43762207</w:t>
             </w:r>
           </w:p>
         </w:tc>
@@ -363,7 +363,7 @@
               <w:rPr>
                 <w:rFonts w:ascii="Calibri" w:hAnsi="Calibri"/>
               </w:rPr>
-              <w:t>-275.51608</w:t>
+              <w:t>-1.5089417</w:t>
             </w:r>
           </w:p>
         </w:tc>
@@ -391,7 +391,7 @@
               <w:rPr>
                 <w:rFonts w:ascii="Calibri" w:hAnsi="Calibri"/>
               </w:rPr>
-              <w:t>-274.16443</w:t>
+              <w:t>-2.698639</w:t>
             </w:r>
           </w:p>
         </w:tc>
@@ -419,7 +419,7 @@
               <w:rPr>
                 <w:rFonts w:ascii="Calibri" w:hAnsi="Calibri"/>
               </w:rPr>
-              <w:t>-276.18225</w:t>
+              <w:t>-3.005371</w:t>
             </w:r>
           </w:p>
         </w:tc>
@@ -447,7 +447,7 @@
               <w:rPr>
                 <w:rFonts w:ascii="Calibri" w:hAnsi="Calibri"/>
               </w:rPr>
-              <w:t>-275.0824</w:t>
+              <w:t>-2.8447876</w:t>
             </w:r>
           </w:p>
         </w:tc>
@@ -475,7 +475,7 @@
               <w:rPr>
                 <w:rFonts w:ascii="Calibri" w:hAnsi="Calibri"/>
               </w:rPr>
-              <w:t>-275.00455</w:t>
+              <w:t>-2.6717224</w:t>
             </w:r>
           </w:p>
         </w:tc>
@@ -503,7 +503,7 @@
               <w:rPr>
                 <w:rFonts w:ascii="Calibri" w:hAnsi="Calibri"/>
               </w:rPr>
-              <w:t>-274.65015</w:t>
+              <w:t>-2.804596</w:t>
             </w:r>
           </w:p>
         </w:tc>
@@ -531,7 +531,7 @@
               <w:rPr>
                 <w:rFonts w:ascii="Calibri" w:hAnsi="Calibri"/>
               </w:rPr>
-              <w:t>-274.39697</w:t>
+              <w:t>-2.6209717</w:t>
             </w:r>
           </w:p>
         </w:tc>
@@ -559,7 +559,7 @@
               <w:rPr>
                 <w:rFonts w:ascii="Calibri" w:hAnsi="Calibri"/>
               </w:rPr>
-              <w:t>-274.2068</w:t>
+              <w:t>-2.1082458</w:t>
             </w:r>
           </w:p>
         </w:tc>
@@ -587,7 +587,7 @@
               <w:rPr>
                 <w:rFonts w:ascii="Calibri" w:hAnsi="Calibri"/>
               </w:rPr>
-              <w:t>-274.03665</w:t>
+              <w:t>-1.1530151</w:t>
             </w:r>
           </w:p>
         </w:tc>
@@ -615,7 +615,7 @@
               <w:rPr>
                 <w:rFonts w:ascii="Calibri" w:hAnsi="Calibri"/>
               </w:rPr>
-              <w:t>-273.78427</w:t>
+              <w:t>-1.9770203</w:t>
             </w:r>
           </w:p>
         </w:tc>
@@ -643,7 +643,7 @@
               <w:rPr>
                 <w:rFonts w:ascii="Calibri" w:hAnsi="Calibri"/>
               </w:rPr>
-              <w:t>-273.48276</w:t>
+              <w:t>-2.23172</w:t>
             </w:r>
           </w:p>
         </w:tc>
@@ -671,7 +671,7 @@
               <w:rPr>
                 <w:rFonts w:ascii="Calibri" w:hAnsi="Calibri"/>
               </w:rPr>
-              <w:t>-272.77905</w:t>
+              <w:t>-3.1305847</w:t>
             </w:r>
           </w:p>
         </w:tc>
@@ -699,7 +699,7 @@
               <w:rPr>
                 <w:rFonts w:ascii="Calibri" w:hAnsi="Calibri"/>
               </w:rPr>
-              <w:t>-272.31378</w:t>
+              <w:t>-1.3967285</w:t>
             </w:r>
           </w:p>
         </w:tc>
@@ -727,7 +727,7 @@
               <w:rPr>
                 <w:rFonts w:ascii="Calibri" w:hAnsi="Calibri"/>
               </w:rPr>
-              <w:t>-269.39874</w:t>
+              <w:t>1.036499</w:t>
             </w:r>
           </w:p>
         </w:tc>
@@ -755,7 +755,7 @@
               <w:rPr>
                 <w:rFonts w:ascii="Calibri" w:hAnsi="Calibri"/>
               </w:rPr>
-              <w:t>-267.69788</w:t>
+              <w:t>4.049164</w:t>
             </w:r>
           </w:p>
         </w:tc>
@@ -783,7 +783,7 @@
               <w:rPr>
                 <w:rFonts w:ascii="Calibri" w:hAnsi="Calibri"/>
               </w:rPr>
-              <w:t>-267.39346</w:t>
+              <w:t>5.806885</w:t>
             </w:r>
           </w:p>
         </w:tc>
@@ -811,7 +811,7 @@
               <w:rPr>
                 <w:rFonts w:ascii="Calibri" w:hAnsi="Calibri"/>
               </w:rPr>
-              <w:t>-270.50082</w:t>
+              <w:t>5.5571594</w:t>
             </w:r>
           </w:p>
         </w:tc>
@@ -839,7 +839,7 @@
               <w:rPr>
                 <w:rFonts w:ascii="Calibri" w:hAnsi="Calibri"/>
               </w:rPr>
-              <w:t>-272.3076</w:t>
+              <w:t>4.6316833</w:t>
             </w:r>
           </w:p>
         </w:tc>
@@ -867,7 +867,7 @@
               <w:rPr>
                 <w:rFonts w:ascii="Calibri" w:hAnsi="Calibri"/>
               </w:rPr>
-              <w:t>-272.05832</w:t>
+              <w:t>3.8804932</w:t>
             </w:r>
           </w:p>
         </w:tc>
@@ -895,7 +895,7 @@
               <w:rPr>
                 <w:rFonts w:ascii="Calibri" w:hAnsi="Calibri"/>
               </w:rPr>
-              <w:t>-270.9744</w:t>
+              <w:t>3.2436523</w:t>
             </w:r>
           </w:p>
         </w:tc>
@@ -923,7 +923,7 @@
               <w:rPr>
                 <w:rFonts w:ascii="Calibri" w:hAnsi="Calibri"/>
               </w:rPr>
-              <w:t>-270.71457</w:t>
+              <w:t>2.671753</w:t>
             </w:r>
           </w:p>
         </w:tc>
@@ -951,7 +951,7 @@
               <w:rPr>
                 <w:rFonts w:ascii="Calibri" w:hAnsi="Calibri"/>
               </w:rPr>
-              <w:t>-271.3162</w:t>
+              <w:t>2.1029663</w:t>
             </w:r>
           </w:p>
         </w:tc>
@@ -979,7 +979,7 @@
               <w:rPr>
                 <w:rFonts w:ascii="Calibri" w:hAnsi="Calibri"/>
               </w:rPr>
-              <w:t>-272.2075</w:t>
+              <w:t>1.3392944</w:t>
             </w:r>
           </w:p>
         </w:tc>
@@ -1007,7 +1007,7 @@
               <w:rPr>
                 <w:rFonts w:ascii="Calibri" w:hAnsi="Calibri"/>
               </w:rPr>
-              <w:t>-273.57837</w:t>
+              <w:t>-0.26794434</w:t>
             </w:r>
           </w:p>
         </w:tc>
@@ -1035,7 +1035,7 @@
               <w:rPr>
                 <w:rFonts w:ascii="Calibri" w:hAnsi="Calibri"/>
               </w:rPr>
-              <w:t>-276.08368</w:t>
+              <w:t>-2.3234863</w:t>
             </w:r>
           </w:p>
         </w:tc>
@@ -1063,7 +1063,7 @@
               <w:rPr>
                 <w:rFonts w:ascii="Calibri" w:hAnsi="Calibri"/>
               </w:rPr>
-              <w:t>-277.19434</w:t>
+              <w:t>-3.52063</w:t>
             </w:r>
           </w:p>
         </w:tc>
@@ -1091,7 +1091,7 @@
               <w:rPr>
                 <w:rFonts w:ascii="Calibri" w:hAnsi="Calibri"/>
               </w:rPr>
-              <w:t>-277.24664</w:t>
+              <w:t>-3.6307678</w:t>
             </w:r>
           </w:p>
         </w:tc>
@@ -1119,7 +1119,7 @@
               <w:rPr>
                 <w:rFonts w:ascii="Calibri" w:hAnsi="Calibri"/>
               </w:rPr>
-              <w:t>-275.85336</w:t>
+              <w:t>-2.9499207</w:t>
             </w:r>
           </w:p>
         </w:tc>
@@ -1147,7 +1147,7 @@
               <w:rPr>
                 <w:rFonts w:ascii="Calibri" w:hAnsi="Calibri"/>
               </w:rPr>
-              <w:t>-275.07416</w:t>
+              <w:t>-3.3542786</w:t>
             </w:r>
           </w:p>
         </w:tc>
@@ -1175,7 +1175,7 @@
               <w:rPr>
                 <w:rFonts w:ascii="Calibri" w:hAnsi="Calibri"/>
               </w:rPr>
-              <w:t>-274.5754</w:t>
+              <w:t>-3.3404236</w:t>
             </w:r>
           </w:p>
         </w:tc>
@@ -1203,7 +1203,7 @@
               <w:rPr>
                 <w:rFonts w:ascii="Calibri" w:hAnsi="Calibri"/>
               </w:rPr>
-              <w:t>-274.06244</w:t>
+              <w:t>-2.542633</w:t>
             </w:r>
           </w:p>
         </w:tc>
@@ -1231,7 +1231,7 @@
               <w:rPr>
                 <w:rFonts w:ascii="Calibri" w:hAnsi="Calibri"/>
               </w:rPr>
-              <w:t>-274.2919</w:t>
+              <w:t>-1.3841248</w:t>
             </w:r>
           </w:p>
         </w:tc>
@@ -1259,7 +1259,7 @@
               <w:rPr>
                 <w:rFonts w:ascii="Calibri" w:hAnsi="Calibri"/>
               </w:rPr>
-              <w:t>-274.68628</w:t>
+              <w:t>-0.6476135</w:t>
             </w:r>
           </w:p>
         </w:tc>
@@ -1287,7 +1287,7 @@
               <w:rPr>
                 <w:rFonts w:ascii="Calibri" w:hAnsi="Calibri"/>
               </w:rPr>
-              <w:t>-274.90677</w:t>
+              <w:t>-1.7875977</w:t>
             </w:r>
           </w:p>
         </w:tc>
@@ -1315,7 +1315,7 @@
               <w:rPr>
                 <w:rFonts w:ascii="Calibri" w:hAnsi="Calibri"/>
               </w:rPr>
-              <w:t>-274.6269</w:t>
+              <w:t>-2.4434814</w:t>
             </w:r>
           </w:p>
         </w:tc>
@@ -1343,7 +1343,7 @@
               <w:rPr>
                 <w:rFonts w:ascii="Calibri" w:hAnsi="Calibri"/>
               </w:rPr>
-              <w:t>-273.68192</w:t>
+              <w:t>-2.8603516</w:t>
             </w:r>
           </w:p>
         </w:tc>
@@ -1371,7 +1371,7 @@
               <w:rPr>
                 <w:rFonts w:ascii="Calibri" w:hAnsi="Calibri"/>
               </w:rPr>
-              <w:t>-273.06653</w:t>
+              <w:t>-1.6043701</w:t>
             </w:r>
           </w:p>
         </w:tc>
@@ -1399,7 +1399,7 @@
               <w:rPr>
                 <w:rFonts w:ascii="Calibri" w:hAnsi="Calibri"/>
               </w:rPr>
-              <w:t>-269.88913</w:t>
+              <w:t>0.8451233</w:t>
             </w:r>
           </w:p>
         </w:tc>
@@ -1427,7 +1427,7 @@
               <w:rPr>
                 <w:rFonts w:ascii="Calibri" w:hAnsi="Calibri"/>
               </w:rPr>
-              <w:t>-267.49268</w:t>
+              <w:t>3.479187</w:t>
             </w:r>
           </w:p>
         </w:tc>
@@ -1455,7 +1455,7 @@
               <w:rPr>
                 <w:rFonts w:ascii="Calibri" w:hAnsi="Calibri"/>
               </w:rPr>
-              <w:t>-267.387</w:t>
+              <w:t>5.3216553</w:t>
             </w:r>
           </w:p>
         </w:tc>
@@ -1483,7 +1483,7 @@
               <w:rPr>
                 <w:rFonts w:ascii="Calibri" w:hAnsi="Calibri"/>
               </w:rPr>
-              <w:t>-270.1719</w:t>
+              <w:t>5.441498</w:t>
             </w:r>
           </w:p>
         </w:tc>
@@ -1511,7 +1511,7 @@
               <w:rPr>
                 <w:rFonts w:ascii="Calibri" w:hAnsi="Calibri"/>
               </w:rPr>
-              <w:t>-272.0983</w:t>
+              <w:t>5.0298157</w:t>
             </w:r>
           </w:p>
         </w:tc>
@@ -1539,7 +1539,7 @@
               <w:rPr>
                 <w:rFonts w:ascii="Calibri" w:hAnsi="Calibri"/>
               </w:rPr>
-              <w:t>-271.4964</w:t>
+              <w:t>4.4765015</w:t>
             </w:r>
           </w:p>
         </w:tc>
@@ -1567,7 +1567,7 @@
               <w:rPr>
                 <w:rFonts w:ascii="Calibri" w:hAnsi="Calibri"/>
               </w:rPr>
-              <w:t>-270.902</w:t>
+              <w:t>3.960144</w:t>
             </w:r>
           </w:p>
         </w:tc>
@@ -1595,7 +1595,7 @@
               <w:rPr>
                 <w:rFonts w:ascii="Calibri" w:hAnsi="Calibri"/>
               </w:rPr>
-              <w:t>-270.97256</w:t>
+              <w:t>2.9674377</w:t>
             </w:r>
           </w:p>
         </w:tc>
@@ -1623,7 +1623,7 @@
               <w:rPr>
                 <w:rFonts w:ascii="Calibri" w:hAnsi="Calibri"/>
               </w:rPr>
-              <w:t>-271.54843</w:t>
+              <w:t>2.1362915</w:t>
             </w:r>
           </w:p>
         </w:tc>
@@ -1651,7 +1651,7 @@
               <w:rPr>
                 <w:rFonts w:ascii="Calibri" w:hAnsi="Calibri"/>
               </w:rPr>
-              <w:t>-272.70773</w:t>
+              <w:t>0.9539795</w:t>
             </w:r>
           </w:p>
         </w:tc>
@@ -1679,7 +1679,7 @@
               <w:rPr>
                 <w:rFonts w:ascii="Calibri" w:hAnsi="Calibri"/>
               </w:rPr>
-              <w:t>-274.75095</w:t>
+              <w:t>-0.45114136</w:t>
             </w:r>
           </w:p>
         </w:tc>
@@ -1707,7 +1707,7 @@
               <w:rPr>
                 <w:rFonts w:ascii="Calibri" w:hAnsi="Calibri"/>
               </w:rPr>
-              <w:t>-277.0655</w:t>
+              <w:t>-2.5144043</w:t>
             </w:r>
           </w:p>
         </w:tc>
@@ -1735,7 +1735,7 @@
               <w:rPr>
                 <w:rFonts w:ascii="Calibri" w:hAnsi="Calibri"/>
               </w:rPr>
-              <w:t>-277.87247</w:t>
+              <w:t>-3.4780273</w:t>
             </w:r>
           </w:p>
         </w:tc>
@@ -1763,7 +1763,7 @@
               <w:rPr>
                 <w:rFonts w:ascii="Calibri" w:hAnsi="Calibri"/>
               </w:rPr>
-              <w:t>-277.41455</w:t>
+              <w:t>-3.6743774</w:t>
             </w:r>
           </w:p>
         </w:tc>
@@ -1791,7 +1791,7 @@
               <w:rPr>
                 <w:rFonts w:ascii="Calibri" w:hAnsi="Calibri"/>
               </w:rPr>
-              <w:t>-276.07465</w:t>
+              <w:t>-3.2113647</w:t>
             </w:r>
           </w:p>
         </w:tc>
@@ -1819,7 +1819,7 @@
               <w:rPr>
                 <w:rFonts w:ascii="Calibri" w:hAnsi="Calibri"/>
               </w:rPr>
-              <w:t>-275.50256</w:t>
+              <w:t>-2.7855835</w:t>
             </w:r>
           </w:p>
         </w:tc>
@@ -1847,7 +1847,7 @@
               <w:rPr>
                 <w:rFonts w:ascii="Calibri" w:hAnsi="Calibri"/>
               </w:rPr>
-              <w:t>-275.14078</w:t>
+              <w:t>-2.3372192</w:t>
             </w:r>
           </w:p>
         </w:tc>
@@ -1875,7 +1875,7 @@
               <w:rPr>
                 <w:rFonts w:ascii="Calibri" w:hAnsi="Calibri"/>
               </w:rPr>
-              <w:t>-274.8572</w:t>
+              <w:t>-2.1173706</w:t>
             </w:r>
           </w:p>
         </w:tc>
@@ -1903,7 +1903,7 @@
               <w:rPr>
                 <w:rFonts w:ascii="Calibri" w:hAnsi="Calibri"/>
               </w:rPr>
-              <w:t>-274.5533</w:t>
+              <w:t>-3.0126038</w:t>
             </w:r>
           </w:p>
         </w:tc>
@@ -1931,7 +1931,7 @@
               <w:rPr>
                 <w:rFonts w:ascii="Calibri" w:hAnsi="Calibri"/>
               </w:rPr>
-              <w:t>-274.20456</w:t>
+              <w:t>-3.270935</w:t>
             </w:r>
           </w:p>
         </w:tc>
@@ -1959,7 +1959,7 @@
               <w:rPr>
                 <w:rFonts w:ascii="Calibri" w:hAnsi="Calibri"/>
               </w:rPr>
-              <w:t>-273.8013</w:t>
+              <w:t>-3.1472778</w:t>
             </w:r>
           </w:p>
         </w:tc>
@@ -1987,7 +1987,7 @@
               <w:rPr>
                 <w:rFonts w:ascii="Calibri" w:hAnsi="Calibri"/>
               </w:rPr>
-              <w:t>-273.343</w:t>
+              <w:t>-2.3453064</w:t>
             </w:r>
           </w:p>
         </w:tc>
@@ -2015,7 +2015,7 @@
               <w:rPr>
                 <w:rFonts w:ascii="Calibri" w:hAnsi="Calibri"/>
               </w:rPr>
-              <w:t>-272.85403</w:t>
+              <w:t>-2.1729126</w:t>
             </w:r>
           </w:p>
         </w:tc>
@@ -2043,7 +2043,7 @@
               <w:rPr>
                 <w:rFonts w:ascii="Calibri" w:hAnsi="Calibri"/>
               </w:rPr>
-              <w:t>-272.6955</w:t>
+              <w:t>-1.5320129</w:t>
             </w:r>
           </w:p>
         </w:tc>
@@ -2071,7 +2071,7 @@
               <w:rPr>
                 <w:rFonts w:ascii="Calibri" w:hAnsi="Calibri"/>
               </w:rPr>
-              <w:t>-270.31418</w:t>
+              <w:t>0.40621948</w:t>
             </w:r>
           </w:p>
         </w:tc>
@@ -2099,7 +2099,7 @@
               <w:rPr>
                 <w:rFonts w:ascii="Calibri" w:hAnsi="Calibri"/>
               </w:rPr>
-              <w:t>-268.71185</w:t>
+              <w:t>2.765686</w:t>
             </w:r>
           </w:p>
         </w:tc>

</xml_diff>